<commit_message>
Updated to reflect base 2
</commit_message>
<xml_diff>
--- a/LAB8/LAB8_activity_1855911.docx
+++ b/LAB8/LAB8_activity_1855911.docx
@@ -1663,7 +1663,7 @@
           <w:sz w:val="28"/>
           <w:szCs w:val="28"/>
         </w:rPr>
-        <w:t>1.07</w:t>
+        <w:t>1</w:t>
       </w:r>
       <w:r>
         <w:rPr>
@@ -1673,7 +1673,7 @@
           <w:sz w:val="28"/>
           <w:szCs w:val="28"/>
         </w:rPr>
-        <w:t>4 GB</w:t>
+        <w:t xml:space="preserve"> GB</w:t>
       </w:r>
     </w:p>
     <w:p>

</xml_diff>